<commit_message>
penambahan Kebutuhan Non Fungsional
</commit_message>
<xml_diff>
--- a/SRS-kelompok-3-eresha.docx
+++ b/SRS-kelompok-3-eresha.docx
@@ -9054,8 +9054,2505 @@
         </w:rPr>
       </w:pPr>
     </w:p>
+    <w:p>
+      <w:pPr>
+        <w:pStyle w:val="ListParagraph"/>
+        <w:numPr>
+          <w:ilvl w:val="0"/>
+          <w:numId w:val="18"/>
+        </w:numPr>
+        <w:spacing w:before="4" w:line="360" w:lineRule="auto"/>
+        <w:rPr>
+          <w:sz w:val="22"/>
+          <w:szCs w:val="22"/>
+        </w:rPr>
+      </w:pPr>
+      <w:r>
+        <w:rPr>
+          <w:sz w:val="22"/>
+          <w:szCs w:val="22"/>
+        </w:rPr>
+        <w:lastRenderedPageBreak/>
+        <w:t xml:space="preserve">Sequence </w:t>
+      </w:r>
+      <w:r>
+        <w:rPr>
+          <w:sz w:val="22"/>
+          <w:szCs w:val="22"/>
+        </w:rPr>
+        <w:t>Bank Soal</w:t>
+      </w:r>
+    </w:p>
+    <w:p>
+      <w:pPr>
+        <w:pStyle w:val="ListParagraph"/>
+        <w:spacing w:before="4" w:line="360" w:lineRule="auto"/>
+        <w:ind w:left="990"/>
+        <w:rPr>
+          <w:sz w:val="22"/>
+          <w:szCs w:val="22"/>
+        </w:rPr>
+      </w:pPr>
+      <w:r>
+        <w:rPr>
+          <w:noProof/>
+          <w:sz w:val="22"/>
+          <w:szCs w:val="22"/>
+        </w:rPr>
+        <w:drawing>
+          <wp:inline distT="0" distB="0" distL="0" distR="0">
+            <wp:extent cx="4326179" cy="4382960"/>
+            <wp:effectExtent l="19050" t="0" r="0" b="0"/>
+            <wp:docPr id="1" name="Picture 0" descr="soal.jpeg"/>
+            <wp:cNvGraphicFramePr>
+              <a:graphicFrameLocks xmlns:a="http://schemas.openxmlformats.org/drawingml/2006/main" noChangeAspect="1"/>
+            </wp:cNvGraphicFramePr>
+            <a:graphic xmlns:a="http://schemas.openxmlformats.org/drawingml/2006/main">
+              <a:graphicData uri="http://schemas.openxmlformats.org/drawingml/2006/picture">
+                <pic:pic xmlns:pic="http://schemas.openxmlformats.org/drawingml/2006/picture">
+                  <pic:nvPicPr>
+                    <pic:cNvPr id="0" name="soal.jpeg"/>
+                    <pic:cNvPicPr/>
+                  </pic:nvPicPr>
+                  <pic:blipFill>
+                    <a:blip r:embed="rId18"/>
+                    <a:srcRect l="7249" t="1527" r="1065" b="9773"/>
+                    <a:stretch>
+                      <a:fillRect/>
+                    </a:stretch>
+                  </pic:blipFill>
+                  <pic:spPr>
+                    <a:xfrm>
+                      <a:off x="0" y="0"/>
+                      <a:ext cx="4328169" cy="4384976"/>
+                    </a:xfrm>
+                    <a:prstGeom prst="rect">
+                      <a:avLst/>
+                    </a:prstGeom>
+                  </pic:spPr>
+                </pic:pic>
+              </a:graphicData>
+            </a:graphic>
+          </wp:inline>
+        </w:drawing>
+      </w:r>
+    </w:p>
+    <w:p>
+      <w:pPr>
+        <w:pStyle w:val="ListParagraph"/>
+        <w:numPr>
+          <w:ilvl w:val="0"/>
+          <w:numId w:val="18"/>
+        </w:numPr>
+        <w:spacing w:before="4" w:line="360" w:lineRule="auto"/>
+        <w:rPr>
+          <w:sz w:val="22"/>
+          <w:szCs w:val="22"/>
+        </w:rPr>
+      </w:pPr>
+      <w:r>
+        <w:rPr>
+          <w:sz w:val="22"/>
+          <w:szCs w:val="22"/>
+        </w:rPr>
+        <w:t xml:space="preserve">Sequence </w:t>
+      </w:r>
+      <w:r>
+        <w:rPr>
+          <w:sz w:val="22"/>
+          <w:szCs w:val="22"/>
+        </w:rPr>
+        <w:t>Jadwal Test</w:t>
+      </w:r>
+    </w:p>
+    <w:p>
+      <w:pPr>
+        <w:pStyle w:val="ListParagraph"/>
+        <w:spacing w:before="4" w:line="360" w:lineRule="auto"/>
+        <w:ind w:left="990"/>
+        <w:rPr>
+          <w:sz w:val="22"/>
+          <w:szCs w:val="22"/>
+        </w:rPr>
+      </w:pPr>
+      <w:r>
+        <w:rPr>
+          <w:noProof/>
+          <w:sz w:val="22"/>
+          <w:szCs w:val="22"/>
+        </w:rPr>
+        <w:drawing>
+          <wp:inline distT="0" distB="0" distL="0" distR="0">
+            <wp:extent cx="4252627" cy="3708806"/>
+            <wp:effectExtent l="19050" t="0" r="0" b="0"/>
+            <wp:docPr id="3" name="Picture 2" descr="jadwal.jpeg"/>
+            <wp:cNvGraphicFramePr>
+              <a:graphicFrameLocks xmlns:a="http://schemas.openxmlformats.org/drawingml/2006/main" noChangeAspect="1"/>
+            </wp:cNvGraphicFramePr>
+            <a:graphic xmlns:a="http://schemas.openxmlformats.org/drawingml/2006/main">
+              <a:graphicData uri="http://schemas.openxmlformats.org/drawingml/2006/picture">
+                <pic:pic xmlns:pic="http://schemas.openxmlformats.org/drawingml/2006/picture">
+                  <pic:nvPicPr>
+                    <pic:cNvPr id="0" name="jadwal.jpeg"/>
+                    <pic:cNvPicPr/>
+                  </pic:nvPicPr>
+                  <pic:blipFill>
+                    <a:blip r:embed="rId19"/>
+                    <a:srcRect l="7116" t="2012" r="1481" b="5257"/>
+                    <a:stretch>
+                      <a:fillRect/>
+                    </a:stretch>
+                  </pic:blipFill>
+                  <pic:spPr>
+                    <a:xfrm>
+                      <a:off x="0" y="0"/>
+                      <a:ext cx="4255926" cy="3711683"/>
+                    </a:xfrm>
+                    <a:prstGeom prst="rect">
+                      <a:avLst/>
+                    </a:prstGeom>
+                  </pic:spPr>
+                </pic:pic>
+              </a:graphicData>
+            </a:graphic>
+          </wp:inline>
+        </w:drawing>
+      </w:r>
+    </w:p>
+    <w:p>
+      <w:pPr>
+        <w:pStyle w:val="ListParagraph"/>
+        <w:numPr>
+          <w:ilvl w:val="0"/>
+          <w:numId w:val="18"/>
+        </w:numPr>
+        <w:spacing w:before="4" w:line="360" w:lineRule="auto"/>
+        <w:rPr>
+          <w:sz w:val="22"/>
+          <w:szCs w:val="22"/>
+        </w:rPr>
+      </w:pPr>
+      <w:r>
+        <w:rPr>
+          <w:sz w:val="22"/>
+          <w:szCs w:val="22"/>
+        </w:rPr>
+        <w:lastRenderedPageBreak/>
+        <w:t xml:space="preserve">Sequence </w:t>
+      </w:r>
+      <w:r>
+        <w:rPr>
+          <w:sz w:val="22"/>
+          <w:szCs w:val="22"/>
+        </w:rPr>
+        <w:t>Test User</w:t>
+      </w:r>
+    </w:p>
+    <w:p>
+      <w:pPr>
+        <w:pStyle w:val="ListParagraph"/>
+        <w:numPr>
+          <w:ilvl w:val="0"/>
+          <w:numId w:val="18"/>
+        </w:numPr>
+        <w:spacing w:before="4" w:line="360" w:lineRule="auto"/>
+        <w:rPr>
+          <w:sz w:val="22"/>
+          <w:szCs w:val="22"/>
+        </w:rPr>
+      </w:pPr>
+      <w:r>
+        <w:rPr>
+          <w:sz w:val="22"/>
+          <w:szCs w:val="22"/>
+        </w:rPr>
+        <w:t xml:space="preserve">Sequence </w:t>
+      </w:r>
+      <w:r>
+        <w:rPr>
+          <w:sz w:val="22"/>
+          <w:szCs w:val="22"/>
+        </w:rPr>
+        <w:t>Rekap Nilai</w:t>
+      </w:r>
+    </w:p>
+    <w:p>
+      <w:pPr>
+        <w:ind w:left="270"/>
+        <w:rPr>
+          <w:b/>
+          <w:sz w:val="24"/>
+          <w:szCs w:val="24"/>
+        </w:rPr>
+      </w:pPr>
+    </w:p>
+    <w:p>
+      <w:pPr>
+        <w:ind w:left="270"/>
+        <w:rPr>
+          <w:sz w:val="24"/>
+          <w:szCs w:val="24"/>
+        </w:rPr>
+      </w:pPr>
+      <w:r>
+        <w:rPr>
+          <w:b/>
+          <w:sz w:val="24"/>
+          <w:szCs w:val="24"/>
+        </w:rPr>
+        <w:t xml:space="preserve">3.2 </w:t>
+      </w:r>
+      <w:r>
+        <w:rPr>
+          <w:b/>
+          <w:sz w:val="24"/>
+          <w:szCs w:val="24"/>
+        </w:rPr>
+        <w:t>Kebutuhan Non Fungsional</w:t>
+      </w:r>
+    </w:p>
+    <w:p>
+      <w:pPr>
+        <w:spacing w:before="4" w:line="120" w:lineRule="exact"/>
+        <w:rPr>
+          <w:sz w:val="13"/>
+          <w:szCs w:val="13"/>
+        </w:rPr>
+      </w:pPr>
+    </w:p>
+    <w:p>
+      <w:pPr>
+        <w:spacing w:line="359" w:lineRule="auto"/>
+        <w:ind w:left="630" w:right="80"/>
+        <w:rPr>
+          <w:sz w:val="24"/>
+          <w:szCs w:val="24"/>
+        </w:rPr>
+      </w:pPr>
+      <w:r>
+        <w:rPr>
+          <w:sz w:val="24"/>
+          <w:szCs w:val="24"/>
+        </w:rPr>
+        <w:t xml:space="preserve">Dalam </w:t>
+      </w:r>
+      <w:r>
+        <w:rPr>
+          <w:spacing w:val="35"/>
+          <w:sz w:val="24"/>
+          <w:szCs w:val="24"/>
+        </w:rPr>
+        <w:t xml:space="preserve"> </w:t>
+      </w:r>
+      <w:r>
+        <w:rPr>
+          <w:sz w:val="24"/>
+          <w:szCs w:val="24"/>
+        </w:rPr>
+        <w:t xml:space="preserve">sistem </w:t>
+      </w:r>
+      <w:r>
+        <w:rPr>
+          <w:spacing w:val="37"/>
+          <w:sz w:val="24"/>
+          <w:szCs w:val="24"/>
+        </w:rPr>
+        <w:t xml:space="preserve"> </w:t>
+      </w:r>
+      <w:r>
+        <w:rPr>
+          <w:sz w:val="24"/>
+          <w:szCs w:val="24"/>
+        </w:rPr>
+        <w:t>test online</w:t>
+      </w:r>
+      <w:r>
+        <w:rPr>
+          <w:sz w:val="24"/>
+          <w:szCs w:val="24"/>
+        </w:rPr>
+        <w:t xml:space="preserve"> </w:t>
+      </w:r>
+      <w:r>
+        <w:rPr>
+          <w:spacing w:val="40"/>
+          <w:sz w:val="24"/>
+          <w:szCs w:val="24"/>
+        </w:rPr>
+        <w:t xml:space="preserve"> </w:t>
+      </w:r>
+      <w:r>
+        <w:rPr>
+          <w:sz w:val="24"/>
+          <w:szCs w:val="24"/>
+        </w:rPr>
+        <w:t xml:space="preserve">ini, </w:t>
+      </w:r>
+      <w:r>
+        <w:rPr>
+          <w:spacing w:val="37"/>
+          <w:sz w:val="24"/>
+          <w:szCs w:val="24"/>
+        </w:rPr>
+        <w:t xml:space="preserve"> </w:t>
+      </w:r>
+      <w:r>
+        <w:rPr>
+          <w:sz w:val="24"/>
+          <w:szCs w:val="24"/>
+        </w:rPr>
+        <w:t xml:space="preserve">kebutuhan </w:t>
+      </w:r>
+      <w:r>
+        <w:rPr>
+          <w:spacing w:val="39"/>
+          <w:sz w:val="24"/>
+          <w:szCs w:val="24"/>
+        </w:rPr>
+        <w:t xml:space="preserve"> </w:t>
+      </w:r>
+      <w:r>
+        <w:rPr>
+          <w:sz w:val="24"/>
+          <w:szCs w:val="24"/>
+        </w:rPr>
+        <w:t xml:space="preserve">yang </w:t>
+      </w:r>
+      <w:r>
+        <w:rPr>
+          <w:spacing w:val="35"/>
+          <w:sz w:val="24"/>
+          <w:szCs w:val="24"/>
+        </w:rPr>
+        <w:t xml:space="preserve"> </w:t>
+      </w:r>
+      <w:r>
+        <w:rPr>
+          <w:sz w:val="24"/>
+          <w:szCs w:val="24"/>
+        </w:rPr>
+        <w:t xml:space="preserve">mendukung </w:t>
+      </w:r>
+      <w:r>
+        <w:rPr>
+          <w:spacing w:val="36"/>
+          <w:sz w:val="24"/>
+          <w:szCs w:val="24"/>
+        </w:rPr>
+        <w:t xml:space="preserve"> </w:t>
+      </w:r>
+      <w:r>
+        <w:rPr>
+          <w:sz w:val="24"/>
+          <w:szCs w:val="24"/>
+        </w:rPr>
+        <w:t>kelancaran fungsi-fungsi utama dapat didefinisikan pada</w:t>
+      </w:r>
+      <w:r>
+        <w:rPr>
+          <w:spacing w:val="-8"/>
+          <w:sz w:val="24"/>
+          <w:szCs w:val="24"/>
+        </w:rPr>
+        <w:t xml:space="preserve"> </w:t>
+      </w:r>
+      <w:r>
+        <w:rPr>
+          <w:spacing w:val="-17"/>
+          <w:sz w:val="24"/>
+          <w:szCs w:val="24"/>
+        </w:rPr>
+        <w:t>T</w:t>
+      </w:r>
+      <w:r>
+        <w:rPr>
+          <w:sz w:val="24"/>
+          <w:szCs w:val="24"/>
+        </w:rPr>
+        <w:t>abel 1.</w:t>
+      </w:r>
+    </w:p>
+    <w:p>
+      <w:pPr>
+        <w:spacing w:line="220" w:lineRule="exact"/>
+        <w:ind w:left="1170"/>
+        <w:rPr>
+          <w:sz w:val="22"/>
+          <w:szCs w:val="22"/>
+        </w:rPr>
+      </w:pPr>
+    </w:p>
+    <w:p>
+      <w:pPr>
+        <w:ind w:left="1170"/>
+        <w:rPr>
+          <w:b/>
+          <w:sz w:val="24"/>
+          <w:szCs w:val="24"/>
+        </w:rPr>
+      </w:pPr>
+      <w:r>
+        <w:rPr>
+          <w:b/>
+          <w:spacing w:val="-17"/>
+          <w:sz w:val="24"/>
+          <w:szCs w:val="24"/>
+        </w:rPr>
+        <w:t>T</w:t>
+      </w:r>
+      <w:r>
+        <w:rPr>
+          <w:b/>
+          <w:sz w:val="24"/>
+          <w:szCs w:val="24"/>
+        </w:rPr>
+        <w:t xml:space="preserve">abel </w:t>
+      </w:r>
+      <w:r>
+        <w:rPr>
+          <w:b/>
+          <w:sz w:val="24"/>
+          <w:szCs w:val="24"/>
+        </w:rPr>
+        <w:t>2</w:t>
+      </w:r>
+      <w:r>
+        <w:rPr>
+          <w:b/>
+          <w:sz w:val="24"/>
+          <w:szCs w:val="24"/>
+        </w:rPr>
+        <w:t xml:space="preserve"> Kebutuhan Non Fungsional</w:t>
+      </w:r>
+    </w:p>
+    <w:p>
+      <w:pPr>
+        <w:ind w:left="581"/>
+        <w:rPr>
+          <w:sz w:val="24"/>
+          <w:szCs w:val="24"/>
+        </w:rPr>
+      </w:pPr>
+    </w:p>
+    <w:tbl>
+      <w:tblPr>
+        <w:tblStyle w:val="LightShading-Accent4"/>
+        <w:tblW w:w="8460" w:type="dxa"/>
+        <w:tblInd w:w="918" w:type="dxa"/>
+        <w:tblLook w:val="04A0"/>
+      </w:tblPr>
+      <w:tblGrid>
+        <w:gridCol w:w="2340"/>
+        <w:gridCol w:w="6120"/>
+      </w:tblGrid>
+      <w:tr>
+        <w:trPr>
+          <w:cnfStyle w:val="100000000000"/>
+          <w:trHeight w:val="418"/>
+        </w:trPr>
+        <w:tc>
+          <w:tcPr>
+            <w:cnfStyle w:val="001000000000"/>
+            <w:tcW w:w="2340" w:type="dxa"/>
+          </w:tcPr>
+          <w:p>
+            <w:pPr>
+              <w:rPr>
+                <w:sz w:val="24"/>
+                <w:szCs w:val="24"/>
+              </w:rPr>
+            </w:pPr>
+            <w:r>
+              <w:rPr>
+                <w:sz w:val="24"/>
+                <w:szCs w:val="24"/>
+              </w:rPr>
+              <w:t>Parameter</w:t>
+            </w:r>
+          </w:p>
+        </w:tc>
+        <w:tc>
+          <w:tcPr>
+            <w:tcW w:w="6120" w:type="dxa"/>
+          </w:tcPr>
+          <w:p>
+            <w:pPr>
+              <w:cnfStyle w:val="100000000000"/>
+              <w:rPr>
+                <w:sz w:val="24"/>
+                <w:szCs w:val="24"/>
+              </w:rPr>
+            </w:pPr>
+            <w:r>
+              <w:rPr>
+                <w:sz w:val="24"/>
+                <w:szCs w:val="24"/>
+              </w:rPr>
+              <w:t>Requirement</w:t>
+            </w:r>
+          </w:p>
+        </w:tc>
+      </w:tr>
+      <w:tr>
+        <w:trPr>
+          <w:cnfStyle w:val="000000100000"/>
+          <w:trHeight w:val="418"/>
+        </w:trPr>
+        <w:tc>
+          <w:tcPr>
+            <w:cnfStyle w:val="001000000000"/>
+            <w:tcW w:w="2340" w:type="dxa"/>
+            <w:vAlign w:val="center"/>
+          </w:tcPr>
+          <w:p>
+            <w:pPr>
+              <w:rPr>
+                <w:b w:val="0"/>
+                <w:i/>
+                <w:sz w:val="24"/>
+                <w:szCs w:val="24"/>
+              </w:rPr>
+            </w:pPr>
+            <w:r>
+              <w:rPr>
+                <w:b w:val="0"/>
+                <w:i/>
+                <w:sz w:val="24"/>
+                <w:szCs w:val="24"/>
+              </w:rPr>
+              <w:t>Availability</w:t>
+            </w:r>
+          </w:p>
+        </w:tc>
+        <w:tc>
+          <w:tcPr>
+            <w:tcW w:w="6120" w:type="dxa"/>
+            <w:vAlign w:val="center"/>
+          </w:tcPr>
+          <w:p>
+            <w:pPr>
+              <w:cnfStyle w:val="000000100000"/>
+              <w:rPr>
+                <w:sz w:val="24"/>
+                <w:szCs w:val="24"/>
+              </w:rPr>
+            </w:pPr>
+            <w:r>
+              <w:rPr>
+                <w:sz w:val="24"/>
+                <w:szCs w:val="24"/>
+              </w:rPr>
+              <w:t>24 jam nonstop, kecuali ada maintenance / perbaikan sistem.</w:t>
+            </w:r>
+          </w:p>
+        </w:tc>
+      </w:tr>
+      <w:tr>
+        <w:trPr>
+          <w:trHeight w:val="418"/>
+        </w:trPr>
+        <w:tc>
+          <w:tcPr>
+            <w:cnfStyle w:val="001000000000"/>
+            <w:tcW w:w="2340" w:type="dxa"/>
+            <w:vAlign w:val="center"/>
+          </w:tcPr>
+          <w:p>
+            <w:pPr>
+              <w:rPr>
+                <w:b w:val="0"/>
+                <w:i/>
+                <w:sz w:val="24"/>
+                <w:szCs w:val="24"/>
+              </w:rPr>
+            </w:pPr>
+          </w:p>
+          <w:p>
+            <w:pPr>
+              <w:rPr>
+                <w:b w:val="0"/>
+                <w:i/>
+                <w:sz w:val="24"/>
+                <w:szCs w:val="24"/>
+              </w:rPr>
+            </w:pPr>
+            <w:r>
+              <w:rPr>
+                <w:b w:val="0"/>
+                <w:i/>
+                <w:sz w:val="24"/>
+                <w:szCs w:val="24"/>
+              </w:rPr>
+              <w:t>Reliability</w:t>
+            </w:r>
+          </w:p>
+        </w:tc>
+        <w:tc>
+          <w:tcPr>
+            <w:tcW w:w="6120" w:type="dxa"/>
+            <w:vAlign w:val="center"/>
+          </w:tcPr>
+          <w:p>
+            <w:pPr>
+              <w:cnfStyle w:val="000000000000"/>
+              <w:rPr>
+                <w:sz w:val="24"/>
+                <w:szCs w:val="24"/>
+              </w:rPr>
+            </w:pPr>
+            <w:r>
+              <w:rPr>
+                <w:sz w:val="24"/>
+                <w:szCs w:val="24"/>
+              </w:rPr>
+              <w:t>Kegagalan yang ditolerir sekitar 5%.</w:t>
+            </w:r>
+          </w:p>
+        </w:tc>
+      </w:tr>
+      <w:tr>
+        <w:trPr>
+          <w:cnfStyle w:val="000000100000"/>
+          <w:trHeight w:val="418"/>
+        </w:trPr>
+        <w:tc>
+          <w:tcPr>
+            <w:cnfStyle w:val="001000000000"/>
+            <w:tcW w:w="2340" w:type="dxa"/>
+            <w:vAlign w:val="center"/>
+          </w:tcPr>
+          <w:p>
+            <w:pPr>
+              <w:rPr>
+                <w:b w:val="0"/>
+                <w:i/>
+                <w:sz w:val="24"/>
+                <w:szCs w:val="24"/>
+              </w:rPr>
+            </w:pPr>
+            <w:r>
+              <w:rPr>
+                <w:b w:val="0"/>
+                <w:i/>
+                <w:sz w:val="24"/>
+                <w:szCs w:val="24"/>
+              </w:rPr>
+              <w:t>Ergonomy</w:t>
+            </w:r>
+          </w:p>
+        </w:tc>
+        <w:tc>
+          <w:tcPr>
+            <w:tcW w:w="6120" w:type="dxa"/>
+            <w:vAlign w:val="center"/>
+          </w:tcPr>
+          <w:p>
+            <w:pPr>
+              <w:cnfStyle w:val="000000100000"/>
+              <w:rPr>
+                <w:sz w:val="24"/>
+                <w:szCs w:val="24"/>
+              </w:rPr>
+            </w:pPr>
+            <w:r>
+              <w:rPr>
+                <w:sz w:val="24"/>
+                <w:szCs w:val="24"/>
+              </w:rPr>
+              <w:t>Sistem test online ini harus user friendly dengan tampilan  responsive</w:t>
+            </w:r>
+          </w:p>
+        </w:tc>
+      </w:tr>
+      <w:tr>
+        <w:trPr>
+          <w:trHeight w:val="418"/>
+        </w:trPr>
+        <w:tc>
+          <w:tcPr>
+            <w:cnfStyle w:val="001000000000"/>
+            <w:tcW w:w="2340" w:type="dxa"/>
+            <w:vAlign w:val="center"/>
+          </w:tcPr>
+          <w:p>
+            <w:pPr>
+              <w:rPr>
+                <w:b w:val="0"/>
+                <w:i/>
+                <w:sz w:val="24"/>
+                <w:szCs w:val="24"/>
+              </w:rPr>
+            </w:pPr>
+            <w:r>
+              <w:rPr>
+                <w:b w:val="0"/>
+                <w:i/>
+                <w:sz w:val="24"/>
+                <w:szCs w:val="24"/>
+              </w:rPr>
+              <w:t>Portability</w:t>
+            </w:r>
+          </w:p>
+        </w:tc>
+        <w:tc>
+          <w:tcPr>
+            <w:tcW w:w="6120" w:type="dxa"/>
+            <w:vAlign w:val="center"/>
+          </w:tcPr>
+          <w:p>
+            <w:pPr>
+              <w:cnfStyle w:val="000000000000"/>
+              <w:rPr>
+                <w:sz w:val="24"/>
+                <w:szCs w:val="24"/>
+              </w:rPr>
+            </w:pPr>
+            <w:r>
+              <w:rPr>
+                <w:sz w:val="24"/>
+                <w:szCs w:val="24"/>
+              </w:rPr>
+              <w:t xml:space="preserve">Sistem ini berjalan pada platform atau sistem operasi apa saja yang </w:t>
+            </w:r>
+            <w:r>
+              <w:rPr>
+                <w:sz w:val="24"/>
+                <w:szCs w:val="24"/>
+              </w:rPr>
+              <w:t>memiliki browser untuk akses aplikasi</w:t>
+            </w:r>
+          </w:p>
+        </w:tc>
+      </w:tr>
+      <w:tr>
+        <w:trPr>
+          <w:cnfStyle w:val="000000100000"/>
+          <w:trHeight w:val="418"/>
+        </w:trPr>
+        <w:tc>
+          <w:tcPr>
+            <w:cnfStyle w:val="001000000000"/>
+            <w:tcW w:w="2340" w:type="dxa"/>
+            <w:vAlign w:val="center"/>
+          </w:tcPr>
+          <w:p>
+            <w:pPr>
+              <w:rPr>
+                <w:b w:val="0"/>
+                <w:i/>
+                <w:sz w:val="24"/>
+                <w:szCs w:val="24"/>
+              </w:rPr>
+            </w:pPr>
+            <w:r>
+              <w:rPr>
+                <w:b w:val="0"/>
+                <w:i/>
+                <w:sz w:val="24"/>
+                <w:szCs w:val="24"/>
+              </w:rPr>
+              <w:t>Memory</w:t>
+            </w:r>
+          </w:p>
+        </w:tc>
+        <w:tc>
+          <w:tcPr>
+            <w:tcW w:w="6120" w:type="dxa"/>
+            <w:vAlign w:val="center"/>
+          </w:tcPr>
+          <w:p>
+            <w:pPr>
+              <w:cnfStyle w:val="000000100000"/>
+              <w:rPr>
+                <w:sz w:val="24"/>
+                <w:szCs w:val="24"/>
+              </w:rPr>
+            </w:pPr>
+            <w:r>
+              <w:rPr>
+                <w:sz w:val="24"/>
+                <w:szCs w:val="24"/>
+              </w:rPr>
+              <w:t>Minimum memory 128 MB</w:t>
+            </w:r>
+          </w:p>
+        </w:tc>
+      </w:tr>
+      <w:tr>
+        <w:trPr>
+          <w:trHeight w:val="418"/>
+        </w:trPr>
+        <w:tc>
+          <w:tcPr>
+            <w:cnfStyle w:val="001000000000"/>
+            <w:tcW w:w="2340" w:type="dxa"/>
+            <w:vAlign w:val="center"/>
+          </w:tcPr>
+          <w:p>
+            <w:pPr>
+              <w:rPr>
+                <w:b w:val="0"/>
+                <w:i/>
+                <w:sz w:val="24"/>
+                <w:szCs w:val="24"/>
+              </w:rPr>
+            </w:pPr>
+            <w:r>
+              <w:rPr>
+                <w:b w:val="0"/>
+                <w:i/>
+                <w:sz w:val="24"/>
+                <w:szCs w:val="24"/>
+              </w:rPr>
+              <w:t>Response Time</w:t>
+            </w:r>
+          </w:p>
+        </w:tc>
+        <w:tc>
+          <w:tcPr>
+            <w:tcW w:w="6120" w:type="dxa"/>
+            <w:vAlign w:val="center"/>
+          </w:tcPr>
+          <w:p>
+            <w:pPr>
+              <w:cnfStyle w:val="000000000000"/>
+              <w:rPr>
+                <w:sz w:val="24"/>
+                <w:szCs w:val="24"/>
+              </w:rPr>
+            </w:pPr>
+            <w:r>
+              <w:rPr>
+                <w:sz w:val="24"/>
+                <w:szCs w:val="24"/>
+              </w:rPr>
+              <w:t>Tidak lebih dari 15 detik</w:t>
+            </w:r>
+          </w:p>
+        </w:tc>
+      </w:tr>
+      <w:tr>
+        <w:trPr>
+          <w:cnfStyle w:val="000000100000"/>
+          <w:trHeight w:val="418"/>
+        </w:trPr>
+        <w:tc>
+          <w:tcPr>
+            <w:cnfStyle w:val="001000000000"/>
+            <w:tcW w:w="2340" w:type="dxa"/>
+            <w:vAlign w:val="center"/>
+          </w:tcPr>
+          <w:p>
+            <w:pPr>
+              <w:rPr>
+                <w:b w:val="0"/>
+                <w:i/>
+                <w:sz w:val="24"/>
+                <w:szCs w:val="24"/>
+              </w:rPr>
+            </w:pPr>
+            <w:r>
+              <w:rPr>
+                <w:b w:val="0"/>
+                <w:i/>
+                <w:sz w:val="24"/>
+                <w:szCs w:val="24"/>
+              </w:rPr>
+              <w:t>Security</w:t>
+            </w:r>
+          </w:p>
+        </w:tc>
+        <w:tc>
+          <w:tcPr>
+            <w:tcW w:w="6120" w:type="dxa"/>
+            <w:vAlign w:val="center"/>
+          </w:tcPr>
+          <w:p>
+            <w:pPr>
+              <w:cnfStyle w:val="000000100000"/>
+              <w:rPr>
+                <w:sz w:val="24"/>
+                <w:szCs w:val="24"/>
+              </w:rPr>
+            </w:pPr>
+            <w:r>
+              <w:rPr>
+                <w:sz w:val="24"/>
+                <w:szCs w:val="24"/>
+              </w:rPr>
+              <w:t xml:space="preserve">Login  </w:t>
+            </w:r>
+            <w:r>
+              <w:rPr>
+                <w:sz w:val="24"/>
+                <w:szCs w:val="24"/>
+              </w:rPr>
+              <w:t>users</w:t>
+            </w:r>
+            <w:r>
+              <w:rPr>
+                <w:sz w:val="24"/>
+                <w:szCs w:val="24"/>
+              </w:rPr>
+              <w:t xml:space="preserve">  dan  validasi  data  sangat  penting</w:t>
+            </w:r>
+          </w:p>
+        </w:tc>
+      </w:tr>
+      <w:tr>
+        <w:trPr>
+          <w:trHeight w:val="418"/>
+        </w:trPr>
+        <w:tc>
+          <w:tcPr>
+            <w:cnfStyle w:val="001000000000"/>
+            <w:tcW w:w="2340" w:type="dxa"/>
+            <w:vAlign w:val="center"/>
+          </w:tcPr>
+          <w:p>
+            <w:pPr>
+              <w:rPr>
+                <w:b w:val="0"/>
+                <w:i/>
+                <w:sz w:val="24"/>
+                <w:szCs w:val="24"/>
+              </w:rPr>
+            </w:pPr>
+            <w:r>
+              <w:rPr>
+                <w:b w:val="0"/>
+                <w:i/>
+                <w:sz w:val="24"/>
+                <w:szCs w:val="24"/>
+              </w:rPr>
+              <w:t>Bahasa</w:t>
+            </w:r>
+          </w:p>
+        </w:tc>
+        <w:tc>
+          <w:tcPr>
+            <w:tcW w:w="6120" w:type="dxa"/>
+            <w:vAlign w:val="center"/>
+          </w:tcPr>
+          <w:p>
+            <w:pPr>
+              <w:cnfStyle w:val="000000000000"/>
+              <w:rPr>
+                <w:sz w:val="24"/>
+                <w:szCs w:val="24"/>
+              </w:rPr>
+            </w:pPr>
+            <w:r>
+              <w:rPr>
+                <w:sz w:val="24"/>
+                <w:szCs w:val="24"/>
+              </w:rPr>
+              <w:t>Menu dan tampilan bisa m</w:t>
+            </w:r>
+            <w:r>
+              <w:rPr>
+                <w:sz w:val="24"/>
+                <w:szCs w:val="24"/>
+              </w:rPr>
+              <w:t>enggunakan   bahasa   Inggris dan indonesia</w:t>
+            </w:r>
+          </w:p>
+        </w:tc>
+      </w:tr>
+    </w:tbl>
+    <w:p>
+      <w:pPr>
+        <w:spacing w:before="16" w:line="260" w:lineRule="exact"/>
+        <w:rPr>
+          <w:sz w:val="26"/>
+          <w:szCs w:val="26"/>
+        </w:rPr>
+      </w:pPr>
+    </w:p>
+    <w:p>
+      <w:pPr>
+        <w:ind w:left="270"/>
+        <w:rPr>
+          <w:sz w:val="24"/>
+          <w:szCs w:val="24"/>
+        </w:rPr>
+      </w:pPr>
+      <w:r>
+        <w:rPr>
+          <w:b/>
+          <w:sz w:val="24"/>
+          <w:szCs w:val="24"/>
+        </w:rPr>
+        <w:t xml:space="preserve">3.3 </w:t>
+      </w:r>
+      <w:r>
+        <w:rPr>
+          <w:b/>
+          <w:sz w:val="24"/>
+          <w:szCs w:val="24"/>
+        </w:rPr>
+        <w:t>Kebutuhan</w:t>
+      </w:r>
+      <w:r>
+        <w:rPr>
+          <w:b/>
+          <w:spacing w:val="-13"/>
+          <w:sz w:val="24"/>
+          <w:szCs w:val="24"/>
+        </w:rPr>
+        <w:t xml:space="preserve"> </w:t>
+      </w:r>
+      <w:r>
+        <w:rPr>
+          <w:b/>
+          <w:sz w:val="24"/>
+          <w:szCs w:val="24"/>
+        </w:rPr>
+        <w:t>AntarMuka</w:t>
+      </w:r>
+    </w:p>
+    <w:p>
+      <w:pPr>
+        <w:spacing w:before="4" w:line="120" w:lineRule="exact"/>
+        <w:rPr>
+          <w:sz w:val="13"/>
+          <w:szCs w:val="13"/>
+        </w:rPr>
+      </w:pPr>
+    </w:p>
+    <w:p>
+      <w:pPr>
+        <w:spacing w:line="360" w:lineRule="auto"/>
+        <w:ind w:left="630" w:right="75"/>
+        <w:jc w:val="both"/>
+        <w:rPr>
+          <w:sz w:val="24"/>
+          <w:szCs w:val="24"/>
+        </w:rPr>
+      </w:pPr>
+      <w:r>
+        <w:rPr>
+          <w:sz w:val="24"/>
+          <w:szCs w:val="24"/>
+        </w:rPr>
+        <w:t>Kebutuhan</w:t>
+      </w:r>
+      <w:r>
+        <w:rPr>
+          <w:spacing w:val="1"/>
+          <w:sz w:val="24"/>
+          <w:szCs w:val="24"/>
+        </w:rPr>
+        <w:t xml:space="preserve"> </w:t>
+      </w:r>
+      <w:r>
+        <w:rPr>
+          <w:sz w:val="24"/>
+          <w:szCs w:val="24"/>
+        </w:rPr>
+        <w:t>antarmuka</w:t>
+      </w:r>
+      <w:r>
+        <w:rPr>
+          <w:spacing w:val="2"/>
+          <w:sz w:val="24"/>
+          <w:szCs w:val="24"/>
+        </w:rPr>
+        <w:t xml:space="preserve"> </w:t>
+      </w:r>
+      <w:r>
+        <w:rPr>
+          <w:sz w:val="24"/>
+          <w:szCs w:val="24"/>
+        </w:rPr>
+        <w:t>dalam</w:t>
+      </w:r>
+      <w:r>
+        <w:rPr>
+          <w:spacing w:val="2"/>
+          <w:sz w:val="24"/>
+          <w:szCs w:val="24"/>
+        </w:rPr>
+        <w:t xml:space="preserve"> </w:t>
+      </w:r>
+      <w:r>
+        <w:rPr>
+          <w:sz w:val="24"/>
+          <w:szCs w:val="24"/>
+        </w:rPr>
+        <w:t>program</w:t>
+      </w:r>
+      <w:r>
+        <w:rPr>
+          <w:spacing w:val="1"/>
+          <w:sz w:val="24"/>
+          <w:szCs w:val="24"/>
+        </w:rPr>
+        <w:t xml:space="preserve"> </w:t>
+      </w:r>
+      <w:r>
+        <w:rPr>
+          <w:sz w:val="24"/>
+          <w:szCs w:val="24"/>
+        </w:rPr>
+        <w:t>ini</w:t>
+      </w:r>
+      <w:r>
+        <w:rPr>
+          <w:spacing w:val="4"/>
+          <w:sz w:val="24"/>
+          <w:szCs w:val="24"/>
+        </w:rPr>
+        <w:t xml:space="preserve"> </w:t>
+      </w:r>
+      <w:r>
+        <w:rPr>
+          <w:sz w:val="24"/>
+          <w:szCs w:val="24"/>
+        </w:rPr>
+        <w:t>antara</w:t>
+      </w:r>
+      <w:r>
+        <w:rPr>
+          <w:spacing w:val="2"/>
+          <w:sz w:val="24"/>
+          <w:szCs w:val="24"/>
+        </w:rPr>
+        <w:t xml:space="preserve"> </w:t>
+      </w:r>
+      <w:r>
+        <w:rPr>
+          <w:sz w:val="24"/>
+          <w:szCs w:val="24"/>
+        </w:rPr>
+        <w:t>lain</w:t>
+      </w:r>
+      <w:r>
+        <w:rPr>
+          <w:spacing w:val="3"/>
+          <w:sz w:val="24"/>
+          <w:szCs w:val="24"/>
+        </w:rPr>
+        <w:t xml:space="preserve"> </w:t>
+      </w:r>
+      <w:r>
+        <w:rPr>
+          <w:sz w:val="24"/>
+          <w:szCs w:val="24"/>
+        </w:rPr>
+        <w:t xml:space="preserve">adalah kebutuhan perangkat   keras  </w:t>
+      </w:r>
+      <w:r>
+        <w:rPr>
+          <w:spacing w:val="3"/>
+          <w:sz w:val="24"/>
+          <w:szCs w:val="24"/>
+        </w:rPr>
+        <w:t xml:space="preserve"> </w:t>
+      </w:r>
+      <w:r>
+        <w:rPr>
+          <w:sz w:val="24"/>
+          <w:szCs w:val="24"/>
+        </w:rPr>
+        <w:t xml:space="preserve">berupa  </w:t>
+      </w:r>
+      <w:r>
+        <w:rPr>
+          <w:spacing w:val="3"/>
+          <w:sz w:val="24"/>
+          <w:szCs w:val="24"/>
+        </w:rPr>
+        <w:t xml:space="preserve"> </w:t>
+      </w:r>
+      <w:r>
+        <w:rPr>
+          <w:i/>
+          <w:sz w:val="24"/>
+          <w:szCs w:val="24"/>
+        </w:rPr>
+        <w:t xml:space="preserve">Personal  </w:t>
+      </w:r>
+      <w:r>
+        <w:rPr>
+          <w:i/>
+          <w:spacing w:val="2"/>
+          <w:sz w:val="24"/>
+          <w:szCs w:val="24"/>
+        </w:rPr>
+        <w:t xml:space="preserve"> </w:t>
+      </w:r>
+      <w:r>
+        <w:rPr>
+          <w:i/>
+          <w:sz w:val="24"/>
+          <w:szCs w:val="24"/>
+        </w:rPr>
+        <w:t xml:space="preserve">Computer  </w:t>
+      </w:r>
+      <w:r>
+        <w:rPr>
+          <w:i/>
+          <w:spacing w:val="3"/>
+          <w:sz w:val="24"/>
+          <w:szCs w:val="24"/>
+        </w:rPr>
+        <w:t xml:space="preserve"> </w:t>
+      </w:r>
+      <w:r>
+        <w:rPr>
+          <w:sz w:val="24"/>
+          <w:szCs w:val="24"/>
+        </w:rPr>
+        <w:t xml:space="preserve">(PC)  </w:t>
+      </w:r>
+      <w:r>
+        <w:rPr>
+          <w:spacing w:val="3"/>
+          <w:sz w:val="24"/>
+          <w:szCs w:val="24"/>
+        </w:rPr>
+        <w:t xml:space="preserve"> </w:t>
+      </w:r>
+      <w:r>
+        <w:rPr>
+          <w:sz w:val="24"/>
+          <w:szCs w:val="24"/>
+        </w:rPr>
+        <w:t xml:space="preserve">berupa   </w:t>
+      </w:r>
+      <w:r>
+        <w:rPr>
+          <w:i/>
+          <w:sz w:val="24"/>
+          <w:szCs w:val="24"/>
+        </w:rPr>
+        <w:t>Central P</w:t>
+      </w:r>
+      <w:r>
+        <w:rPr>
+          <w:i/>
+          <w:spacing w:val="-9"/>
+          <w:sz w:val="24"/>
+          <w:szCs w:val="24"/>
+        </w:rPr>
+        <w:t>r</w:t>
+      </w:r>
+      <w:r>
+        <w:rPr>
+          <w:i/>
+          <w:sz w:val="24"/>
+          <w:szCs w:val="24"/>
+        </w:rPr>
+        <w:t xml:space="preserve">ocessing  Unit </w:t>
+      </w:r>
+      <w:r>
+        <w:rPr>
+          <w:i/>
+          <w:spacing w:val="4"/>
+          <w:sz w:val="24"/>
+          <w:szCs w:val="24"/>
+        </w:rPr>
+        <w:t xml:space="preserve"> </w:t>
+      </w:r>
+      <w:r>
+        <w:rPr>
+          <w:sz w:val="24"/>
+          <w:szCs w:val="24"/>
+        </w:rPr>
+        <w:t xml:space="preserve">(CPU), </w:t>
+      </w:r>
+      <w:r>
+        <w:rPr>
+          <w:spacing w:val="1"/>
+          <w:sz w:val="24"/>
+          <w:szCs w:val="24"/>
+        </w:rPr>
+        <w:t xml:space="preserve"> </w:t>
+      </w:r>
+      <w:r>
+        <w:rPr>
+          <w:i/>
+          <w:sz w:val="24"/>
+          <w:szCs w:val="24"/>
+        </w:rPr>
+        <w:t>mous</w:t>
+      </w:r>
+      <w:r>
+        <w:rPr>
+          <w:i/>
+          <w:spacing w:val="-1"/>
+          <w:sz w:val="24"/>
+          <w:szCs w:val="24"/>
+        </w:rPr>
+        <w:t>e</w:t>
+      </w:r>
+      <w:r>
+        <w:rPr>
+          <w:sz w:val="24"/>
+          <w:szCs w:val="24"/>
+        </w:rPr>
+        <w:t xml:space="preserve">, </w:t>
+      </w:r>
+      <w:r>
+        <w:rPr>
+          <w:spacing w:val="3"/>
+          <w:sz w:val="24"/>
+          <w:szCs w:val="24"/>
+        </w:rPr>
+        <w:t xml:space="preserve"> </w:t>
+      </w:r>
+      <w:r>
+        <w:rPr>
+          <w:i/>
+          <w:sz w:val="24"/>
+          <w:szCs w:val="24"/>
+        </w:rPr>
+        <w:t>keyboa</w:t>
+      </w:r>
+      <w:r>
+        <w:rPr>
+          <w:i/>
+          <w:spacing w:val="-10"/>
+          <w:sz w:val="24"/>
+          <w:szCs w:val="24"/>
+        </w:rPr>
+        <w:t>r</w:t>
+      </w:r>
+      <w:r>
+        <w:rPr>
+          <w:i/>
+          <w:sz w:val="24"/>
+          <w:szCs w:val="24"/>
+        </w:rPr>
+        <w:t>d</w:t>
+      </w:r>
+      <w:r>
+        <w:rPr>
+          <w:sz w:val="24"/>
+          <w:szCs w:val="24"/>
+        </w:rPr>
+        <w:t xml:space="preserve">, </w:t>
+      </w:r>
+      <w:r>
+        <w:rPr>
+          <w:spacing w:val="1"/>
+          <w:sz w:val="24"/>
+          <w:szCs w:val="24"/>
+        </w:rPr>
+        <w:t xml:space="preserve"> </w:t>
+      </w:r>
+      <w:r>
+        <w:rPr>
+          <w:i/>
+          <w:sz w:val="24"/>
+          <w:szCs w:val="24"/>
+        </w:rPr>
+        <w:t>monito</w:t>
+      </w:r>
+      <w:r>
+        <w:rPr>
+          <w:i/>
+          <w:spacing w:val="3"/>
+          <w:sz w:val="24"/>
+          <w:szCs w:val="24"/>
+        </w:rPr>
+        <w:t>r</w:t>
+      </w:r>
+      <w:r>
+        <w:rPr>
+          <w:sz w:val="24"/>
+          <w:szCs w:val="24"/>
+        </w:rPr>
+        <w:t xml:space="preserve">, </w:t>
+      </w:r>
+      <w:r>
+        <w:rPr>
+          <w:spacing w:val="1"/>
+          <w:sz w:val="24"/>
+          <w:szCs w:val="24"/>
+        </w:rPr>
+        <w:t xml:space="preserve"> </w:t>
+      </w:r>
+      <w:r>
+        <w:rPr>
+          <w:sz w:val="24"/>
+          <w:szCs w:val="24"/>
+        </w:rPr>
+        <w:t>dimana  perangkat PC</w:t>
+      </w:r>
+      <w:r>
+        <w:rPr>
+          <w:spacing w:val="5"/>
+          <w:sz w:val="24"/>
+          <w:szCs w:val="24"/>
+        </w:rPr>
+        <w:t xml:space="preserve"> </w:t>
+      </w:r>
+      <w:r>
+        <w:rPr>
+          <w:sz w:val="24"/>
+          <w:szCs w:val="24"/>
+        </w:rPr>
+        <w:t>harus</w:t>
+      </w:r>
+      <w:r>
+        <w:rPr>
+          <w:spacing w:val="2"/>
+          <w:sz w:val="24"/>
+          <w:szCs w:val="24"/>
+        </w:rPr>
+        <w:t xml:space="preserve"> </w:t>
+      </w:r>
+      <w:r>
+        <w:rPr>
+          <w:sz w:val="24"/>
+          <w:szCs w:val="24"/>
+        </w:rPr>
+        <w:t>terhubung dengan</w:t>
+      </w:r>
+      <w:r>
+        <w:rPr>
+          <w:spacing w:val="3"/>
+          <w:sz w:val="24"/>
+          <w:szCs w:val="24"/>
+        </w:rPr>
+        <w:t xml:space="preserve"> </w:t>
+      </w:r>
+      <w:r>
+        <w:rPr>
+          <w:sz w:val="24"/>
+          <w:szCs w:val="24"/>
+        </w:rPr>
+        <w:t>jaringan</w:t>
+      </w:r>
+      <w:r>
+        <w:rPr>
+          <w:spacing w:val="2"/>
+          <w:sz w:val="24"/>
+          <w:szCs w:val="24"/>
+        </w:rPr>
+        <w:t xml:space="preserve"> </w:t>
+      </w:r>
+      <w:r>
+        <w:rPr>
+          <w:sz w:val="24"/>
+          <w:szCs w:val="24"/>
+        </w:rPr>
+        <w:t>internet,</w:t>
+      </w:r>
+      <w:r>
+        <w:rPr>
+          <w:spacing w:val="2"/>
+          <w:sz w:val="24"/>
+          <w:szCs w:val="24"/>
+        </w:rPr>
+        <w:t xml:space="preserve"> </w:t>
+      </w:r>
+      <w:r>
+        <w:rPr>
+          <w:sz w:val="24"/>
+          <w:szCs w:val="24"/>
+        </w:rPr>
+        <w:t xml:space="preserve">untuk user bisa </w:t>
+      </w:r>
+      <w:r>
+        <w:rPr>
+          <w:sz w:val="24"/>
+          <w:szCs w:val="24"/>
+        </w:rPr>
+        <w:t xml:space="preserve">juga </w:t>
+      </w:r>
+      <w:r>
+        <w:rPr>
+          <w:sz w:val="24"/>
+          <w:szCs w:val="24"/>
+        </w:rPr>
+        <w:t>mengunakan smartphone yang terhubung dengan internet.</w:t>
+      </w:r>
+      <w:r>
+        <w:rPr>
+          <w:spacing w:val="5"/>
+          <w:sz w:val="24"/>
+          <w:szCs w:val="24"/>
+        </w:rPr>
+        <w:t xml:space="preserve"> </w:t>
+      </w:r>
+      <w:r>
+        <w:rPr>
+          <w:sz w:val="24"/>
+          <w:szCs w:val="24"/>
+        </w:rPr>
+        <w:t>Sedangkan</w:t>
+      </w:r>
+      <w:r>
+        <w:rPr>
+          <w:spacing w:val="3"/>
+          <w:sz w:val="24"/>
+          <w:szCs w:val="24"/>
+        </w:rPr>
+        <w:t xml:space="preserve"> </w:t>
+      </w:r>
+      <w:r>
+        <w:rPr>
+          <w:sz w:val="24"/>
+          <w:szCs w:val="24"/>
+        </w:rPr>
+        <w:t>untuk kebutuhan</w:t>
+      </w:r>
+      <w:r>
+        <w:rPr>
+          <w:spacing w:val="2"/>
+          <w:sz w:val="24"/>
+          <w:szCs w:val="24"/>
+        </w:rPr>
+        <w:t xml:space="preserve"> </w:t>
+      </w:r>
+      <w:r>
+        <w:rPr>
+          <w:sz w:val="24"/>
+          <w:szCs w:val="24"/>
+        </w:rPr>
+        <w:t>perangkat</w:t>
+      </w:r>
+      <w:r>
+        <w:rPr>
+          <w:spacing w:val="2"/>
+          <w:sz w:val="24"/>
+          <w:szCs w:val="24"/>
+        </w:rPr>
+        <w:t xml:space="preserve"> </w:t>
+      </w:r>
+      <w:r>
+        <w:rPr>
+          <w:sz w:val="24"/>
+          <w:szCs w:val="24"/>
+        </w:rPr>
+        <w:t>lunak</w:t>
+      </w:r>
+      <w:r>
+        <w:rPr>
+          <w:spacing w:val="8"/>
+          <w:sz w:val="24"/>
+          <w:szCs w:val="24"/>
+        </w:rPr>
+        <w:t xml:space="preserve"> </w:t>
+      </w:r>
+      <w:r>
+        <w:rPr>
+          <w:sz w:val="24"/>
+          <w:szCs w:val="24"/>
+        </w:rPr>
+        <w:t>yang harus</w:t>
+      </w:r>
+      <w:r>
+        <w:rPr>
+          <w:spacing w:val="4"/>
+          <w:sz w:val="24"/>
+          <w:szCs w:val="24"/>
+        </w:rPr>
+        <w:t xml:space="preserve"> </w:t>
+      </w:r>
+      <w:r>
+        <w:rPr>
+          <w:sz w:val="24"/>
+          <w:szCs w:val="24"/>
+        </w:rPr>
+        <w:t>disediakan</w:t>
+      </w:r>
+      <w:r>
+        <w:rPr>
+          <w:spacing w:val="4"/>
+          <w:sz w:val="24"/>
+          <w:szCs w:val="24"/>
+        </w:rPr>
+        <w:t xml:space="preserve"> </w:t>
+      </w:r>
+      <w:r>
+        <w:rPr>
+          <w:sz w:val="24"/>
+          <w:szCs w:val="24"/>
+        </w:rPr>
+        <w:t>adalah</w:t>
+      </w:r>
+      <w:r>
+        <w:rPr>
+          <w:spacing w:val="1"/>
+          <w:sz w:val="24"/>
+          <w:szCs w:val="24"/>
+        </w:rPr>
+        <w:t xml:space="preserve"> </w:t>
+      </w:r>
+      <w:r>
+        <w:rPr>
+          <w:sz w:val="24"/>
+          <w:szCs w:val="24"/>
+        </w:rPr>
+        <w:t>berupa</w:t>
+      </w:r>
+      <w:r>
+        <w:rPr>
+          <w:spacing w:val="3"/>
+          <w:sz w:val="24"/>
+          <w:szCs w:val="24"/>
+        </w:rPr>
+        <w:t xml:space="preserve"> </w:t>
+      </w:r>
+      <w:r>
+        <w:rPr>
+          <w:sz w:val="24"/>
+          <w:szCs w:val="24"/>
+        </w:rPr>
+        <w:t>sebuah web</w:t>
+      </w:r>
+      <w:r>
+        <w:rPr>
+          <w:spacing w:val="1"/>
+          <w:sz w:val="24"/>
+          <w:szCs w:val="24"/>
+        </w:rPr>
+        <w:t xml:space="preserve"> </w:t>
+      </w:r>
+      <w:r>
+        <w:rPr>
+          <w:i/>
+          <w:sz w:val="24"/>
+          <w:szCs w:val="24"/>
+        </w:rPr>
+        <w:t>b</w:t>
+      </w:r>
+      <w:r>
+        <w:rPr>
+          <w:i/>
+          <w:spacing w:val="-9"/>
+          <w:sz w:val="24"/>
+          <w:szCs w:val="24"/>
+        </w:rPr>
+        <w:t>r</w:t>
+      </w:r>
+      <w:r>
+        <w:rPr>
+          <w:i/>
+          <w:sz w:val="24"/>
+          <w:szCs w:val="24"/>
+        </w:rPr>
+        <w:t>owser</w:t>
+      </w:r>
+      <w:r>
+        <w:rPr>
+          <w:i/>
+          <w:spacing w:val="3"/>
+          <w:sz w:val="24"/>
+          <w:szCs w:val="24"/>
+        </w:rPr>
+        <w:t xml:space="preserve"> </w:t>
+      </w:r>
+      <w:r>
+        <w:rPr>
+          <w:sz w:val="24"/>
+          <w:szCs w:val="24"/>
+        </w:rPr>
+        <w:t>seperti</w:t>
+      </w:r>
+      <w:r>
+        <w:rPr>
+          <w:spacing w:val="6"/>
+          <w:sz w:val="24"/>
+          <w:szCs w:val="24"/>
+        </w:rPr>
+        <w:t xml:space="preserve"> </w:t>
+      </w:r>
+      <w:r>
+        <w:rPr>
+          <w:spacing w:val="6"/>
+          <w:sz w:val="24"/>
+          <w:szCs w:val="24"/>
+        </w:rPr>
+        <w:t xml:space="preserve">Google </w:t>
+      </w:r>
+      <w:r>
+        <w:rPr>
+          <w:sz w:val="24"/>
+          <w:szCs w:val="24"/>
+        </w:rPr>
+        <w:t>Chrome</w:t>
+      </w:r>
+      <w:r>
+        <w:rPr>
+          <w:sz w:val="24"/>
+          <w:szCs w:val="24"/>
+        </w:rPr>
+        <w:t>,</w:t>
+      </w:r>
+      <w:r>
+        <w:rPr>
+          <w:spacing w:val="2"/>
+          <w:sz w:val="24"/>
+          <w:szCs w:val="24"/>
+        </w:rPr>
+        <w:t xml:space="preserve"> </w:t>
+      </w:r>
+      <w:r>
+        <w:rPr>
+          <w:sz w:val="24"/>
+          <w:szCs w:val="24"/>
+        </w:rPr>
+        <w:t>Mozilla</w:t>
+      </w:r>
+      <w:r>
+        <w:rPr>
+          <w:spacing w:val="5"/>
+          <w:sz w:val="24"/>
+          <w:szCs w:val="24"/>
+        </w:rPr>
+        <w:t xml:space="preserve"> </w:t>
+      </w:r>
+      <w:r>
+        <w:rPr>
+          <w:sz w:val="24"/>
+          <w:szCs w:val="24"/>
+        </w:rPr>
+        <w:t>Firefox,</w:t>
+      </w:r>
+      <w:r>
+        <w:rPr>
+          <w:spacing w:val="1"/>
+          <w:sz w:val="24"/>
+          <w:szCs w:val="24"/>
+        </w:rPr>
+        <w:t xml:space="preserve"> </w:t>
+      </w:r>
+      <w:r>
+        <w:rPr>
+          <w:sz w:val="24"/>
+          <w:szCs w:val="24"/>
+        </w:rPr>
+        <w:t>dan</w:t>
+      </w:r>
+      <w:r>
+        <w:rPr>
+          <w:spacing w:val="1"/>
+          <w:sz w:val="24"/>
+          <w:szCs w:val="24"/>
+        </w:rPr>
+        <w:t xml:space="preserve"> </w:t>
+      </w:r>
+      <w:r>
+        <w:rPr>
+          <w:sz w:val="24"/>
+          <w:szCs w:val="24"/>
+        </w:rPr>
+        <w:t>sebagai</w:t>
+      </w:r>
+      <w:r>
+        <w:rPr>
+          <w:spacing w:val="5"/>
+          <w:sz w:val="24"/>
+          <w:szCs w:val="24"/>
+        </w:rPr>
+        <w:t>n</w:t>
+      </w:r>
+      <w:r>
+        <w:rPr>
+          <w:sz w:val="24"/>
+          <w:szCs w:val="24"/>
+        </w:rPr>
+        <w:t>ya untuk menjalankan aplikasi berbasis web.</w:t>
+      </w:r>
+    </w:p>
+    <w:p>
+      <w:pPr>
+        <w:spacing w:line="200" w:lineRule="exact"/>
+      </w:pPr>
+    </w:p>
+    <w:p>
+      <w:pPr>
+        <w:spacing w:before="4" w:line="220" w:lineRule="exact"/>
+        <w:rPr>
+          <w:sz w:val="22"/>
+          <w:szCs w:val="22"/>
+        </w:rPr>
+      </w:pPr>
+    </w:p>
+    <w:p>
+      <w:pPr>
+        <w:ind w:left="270"/>
+        <w:rPr>
+          <w:sz w:val="24"/>
+          <w:szCs w:val="24"/>
+        </w:rPr>
+      </w:pPr>
+      <w:r>
+        <w:rPr>
+          <w:b/>
+          <w:sz w:val="24"/>
+          <w:szCs w:val="24"/>
+        </w:rPr>
+        <w:t xml:space="preserve">3.4 </w:t>
+      </w:r>
+      <w:r>
+        <w:rPr>
+          <w:b/>
+          <w:sz w:val="24"/>
+          <w:szCs w:val="24"/>
+        </w:rPr>
+        <w:t>Lingkungan Operasi</w:t>
+      </w:r>
+    </w:p>
+    <w:p>
+      <w:pPr>
+        <w:spacing w:before="4" w:line="120" w:lineRule="exact"/>
+        <w:rPr>
+          <w:sz w:val="13"/>
+          <w:szCs w:val="13"/>
+        </w:rPr>
+      </w:pPr>
+    </w:p>
+    <w:p>
+      <w:pPr>
+        <w:spacing w:line="359" w:lineRule="auto"/>
+        <w:ind w:left="630" w:right="79"/>
+        <w:jc w:val="both"/>
+        <w:rPr>
+          <w:sz w:val="24"/>
+          <w:szCs w:val="24"/>
+        </w:rPr>
+      </w:pPr>
+      <w:r>
+        <w:rPr>
+          <w:sz w:val="24"/>
+          <w:szCs w:val="24"/>
+        </w:rPr>
+        <w:t xml:space="preserve">Aplikasi </w:t>
+      </w:r>
+      <w:r>
+        <w:rPr>
+          <w:spacing w:val="3"/>
+          <w:sz w:val="24"/>
+          <w:szCs w:val="24"/>
+        </w:rPr>
+        <w:t xml:space="preserve"> </w:t>
+      </w:r>
+      <w:r>
+        <w:rPr>
+          <w:sz w:val="24"/>
+          <w:szCs w:val="24"/>
+        </w:rPr>
+        <w:t>perangkat</w:t>
+      </w:r>
+      <w:r>
+        <w:rPr>
+          <w:spacing w:val="59"/>
+          <w:sz w:val="24"/>
+          <w:szCs w:val="24"/>
+        </w:rPr>
+        <w:t xml:space="preserve"> </w:t>
+      </w:r>
+      <w:r>
+        <w:rPr>
+          <w:sz w:val="24"/>
+          <w:szCs w:val="24"/>
+        </w:rPr>
+        <w:t xml:space="preserve">lunak </w:t>
+      </w:r>
+      <w:r>
+        <w:rPr>
+          <w:spacing w:val="4"/>
+          <w:sz w:val="24"/>
+          <w:szCs w:val="24"/>
+        </w:rPr>
+        <w:t xml:space="preserve"> </w:t>
+      </w:r>
+      <w:r>
+        <w:rPr>
+          <w:sz w:val="24"/>
+          <w:szCs w:val="24"/>
+        </w:rPr>
+        <w:t xml:space="preserve">ini </w:t>
+      </w:r>
+      <w:r>
+        <w:rPr>
+          <w:spacing w:val="3"/>
+          <w:sz w:val="24"/>
+          <w:szCs w:val="24"/>
+        </w:rPr>
+        <w:t xml:space="preserve"> </w:t>
+      </w:r>
+      <w:r>
+        <w:rPr>
+          <w:sz w:val="24"/>
+          <w:szCs w:val="24"/>
+        </w:rPr>
+        <w:t>akan  berfungsi</w:t>
+      </w:r>
+      <w:r>
+        <w:rPr>
+          <w:spacing w:val="58"/>
+          <w:sz w:val="24"/>
+          <w:szCs w:val="24"/>
+        </w:rPr>
+        <w:t xml:space="preserve"> </w:t>
+      </w:r>
+      <w:r>
+        <w:rPr>
+          <w:sz w:val="24"/>
+          <w:szCs w:val="24"/>
+        </w:rPr>
+        <w:t xml:space="preserve">dengan  spesifikasi </w:t>
+      </w:r>
+      <w:r>
+        <w:rPr>
+          <w:spacing w:val="4"/>
+          <w:sz w:val="24"/>
+          <w:szCs w:val="24"/>
+        </w:rPr>
+        <w:t xml:space="preserve"> </w:t>
+      </w:r>
+      <w:r>
+        <w:rPr>
+          <w:sz w:val="24"/>
+          <w:szCs w:val="24"/>
+        </w:rPr>
+        <w:t>seperti pada</w:t>
+      </w:r>
+      <w:r>
+        <w:rPr>
+          <w:spacing w:val="-6"/>
+          <w:sz w:val="24"/>
+          <w:szCs w:val="24"/>
+        </w:rPr>
+        <w:t xml:space="preserve"> </w:t>
+      </w:r>
+      <w:r>
+        <w:rPr>
+          <w:spacing w:val="-17"/>
+          <w:sz w:val="24"/>
+          <w:szCs w:val="24"/>
+        </w:rPr>
+        <w:t>T</w:t>
+      </w:r>
+      <w:r>
+        <w:rPr>
+          <w:sz w:val="24"/>
+          <w:szCs w:val="24"/>
+        </w:rPr>
+        <w:t>abel 2</w:t>
+      </w:r>
+    </w:p>
+    <w:p>
+      <w:pPr>
+        <w:ind w:left="630"/>
+        <w:rPr>
+          <w:sz w:val="24"/>
+          <w:szCs w:val="24"/>
+        </w:rPr>
+      </w:pPr>
+      <w:r>
+        <w:rPr>
+          <w:spacing w:val="-17"/>
+          <w:sz w:val="24"/>
+          <w:szCs w:val="24"/>
+        </w:rPr>
+        <w:t>T</w:t>
+      </w:r>
+      <w:r>
+        <w:rPr>
+          <w:sz w:val="24"/>
+          <w:szCs w:val="24"/>
+        </w:rPr>
+        <w:t>abel 2 Lingkungan Operasi</w:t>
+      </w:r>
+    </w:p>
+    <w:p>
+      <w:pPr>
+        <w:ind w:left="1170"/>
+        <w:rPr>
+          <w:sz w:val="24"/>
+          <w:szCs w:val="24"/>
+        </w:rPr>
+      </w:pPr>
+    </w:p>
+    <w:tbl>
+      <w:tblPr>
+        <w:tblStyle w:val="LightShading-Accent4"/>
+        <w:tblW w:w="7830" w:type="dxa"/>
+        <w:tblInd w:w="918" w:type="dxa"/>
+        <w:tblLook w:val="04A0"/>
+      </w:tblPr>
+      <w:tblGrid>
+        <w:gridCol w:w="3600"/>
+        <w:gridCol w:w="4230"/>
+      </w:tblGrid>
+      <w:tr>
+        <w:trPr>
+          <w:cnfStyle w:val="100000000000"/>
+          <w:trHeight w:val="418"/>
+        </w:trPr>
+        <w:tc>
+          <w:tcPr>
+            <w:cnfStyle w:val="001000000000"/>
+            <w:tcW w:w="3600" w:type="dxa"/>
+          </w:tcPr>
+          <w:p>
+            <w:pPr>
+              <w:rPr>
+                <w:sz w:val="24"/>
+                <w:szCs w:val="24"/>
+              </w:rPr>
+            </w:pPr>
+            <w:r>
+              <w:rPr>
+                <w:sz w:val="24"/>
+                <w:szCs w:val="24"/>
+              </w:rPr>
+              <w:t>Jenis / Kegunaan</w:t>
+            </w:r>
+          </w:p>
+        </w:tc>
+        <w:tc>
+          <w:tcPr>
+            <w:tcW w:w="4230" w:type="dxa"/>
+          </w:tcPr>
+          <w:p>
+            <w:pPr>
+              <w:cnfStyle w:val="100000000000"/>
+              <w:rPr>
+                <w:sz w:val="24"/>
+                <w:szCs w:val="24"/>
+              </w:rPr>
+            </w:pPr>
+            <w:r>
+              <w:rPr>
+                <w:sz w:val="24"/>
+                <w:szCs w:val="24"/>
+              </w:rPr>
+              <w:t xml:space="preserve">Perangkat Lunak yang Digunakan </w:t>
+            </w:r>
+          </w:p>
+        </w:tc>
+      </w:tr>
+      <w:tr>
+        <w:trPr>
+          <w:cnfStyle w:val="000000100000"/>
+          <w:trHeight w:val="418"/>
+        </w:trPr>
+        <w:tc>
+          <w:tcPr>
+            <w:cnfStyle w:val="001000000000"/>
+            <w:tcW w:w="3600" w:type="dxa"/>
+            <w:vAlign w:val="center"/>
+          </w:tcPr>
+          <w:p>
+            <w:pPr>
+              <w:rPr>
+                <w:b w:val="0"/>
+                <w:i/>
+                <w:sz w:val="24"/>
+                <w:szCs w:val="24"/>
+              </w:rPr>
+            </w:pPr>
+            <w:r>
+              <w:rPr>
+                <w:b w:val="0"/>
+                <w:i/>
+                <w:sz w:val="24"/>
+                <w:szCs w:val="24"/>
+              </w:rPr>
+              <w:lastRenderedPageBreak/>
+              <w:t>Sistem Operasi</w:t>
+            </w:r>
+          </w:p>
+        </w:tc>
+        <w:tc>
+          <w:tcPr>
+            <w:tcW w:w="4230" w:type="dxa"/>
+            <w:vAlign w:val="center"/>
+          </w:tcPr>
+          <w:p>
+            <w:pPr>
+              <w:cnfStyle w:val="000000100000"/>
+              <w:rPr>
+                <w:sz w:val="24"/>
+                <w:szCs w:val="24"/>
+              </w:rPr>
+            </w:pPr>
+            <w:r>
+              <w:rPr>
+                <w:sz w:val="24"/>
+                <w:szCs w:val="24"/>
+              </w:rPr>
+              <w:t>Linux/ hosting yang memiliki Cpanel</w:t>
+            </w:r>
+          </w:p>
+        </w:tc>
+      </w:tr>
+      <w:tr>
+        <w:trPr>
+          <w:trHeight w:val="418"/>
+        </w:trPr>
+        <w:tc>
+          <w:tcPr>
+            <w:cnfStyle w:val="001000000000"/>
+            <w:tcW w:w="3600" w:type="dxa"/>
+            <w:vAlign w:val="center"/>
+          </w:tcPr>
+          <w:p>
+            <w:pPr>
+              <w:rPr>
+                <w:b w:val="0"/>
+                <w:i/>
+                <w:sz w:val="24"/>
+                <w:szCs w:val="24"/>
+              </w:rPr>
+            </w:pPr>
+            <w:r>
+              <w:rPr>
+                <w:b w:val="0"/>
+                <w:i/>
+                <w:sz w:val="24"/>
+                <w:szCs w:val="24"/>
+              </w:rPr>
+              <w:t>DataBase Management System (DBMS)</w:t>
+            </w:r>
+          </w:p>
+        </w:tc>
+        <w:tc>
+          <w:tcPr>
+            <w:tcW w:w="4230" w:type="dxa"/>
+            <w:vAlign w:val="center"/>
+          </w:tcPr>
+          <w:p>
+            <w:pPr>
+              <w:cnfStyle w:val="000000000000"/>
+              <w:rPr>
+                <w:sz w:val="24"/>
+                <w:szCs w:val="24"/>
+              </w:rPr>
+            </w:pPr>
+            <w:r>
+              <w:rPr>
+                <w:sz w:val="24"/>
+                <w:szCs w:val="24"/>
+              </w:rPr>
+              <w:t>Mysql</w:t>
+            </w:r>
+          </w:p>
+        </w:tc>
+      </w:tr>
+      <w:tr>
+        <w:trPr>
+          <w:cnfStyle w:val="000000100000"/>
+          <w:trHeight w:val="418"/>
+        </w:trPr>
+        <w:tc>
+          <w:tcPr>
+            <w:cnfStyle w:val="001000000000"/>
+            <w:tcW w:w="3600" w:type="dxa"/>
+            <w:vAlign w:val="center"/>
+          </w:tcPr>
+          <w:p>
+            <w:pPr>
+              <w:rPr>
+                <w:b w:val="0"/>
+                <w:i/>
+                <w:sz w:val="24"/>
+                <w:szCs w:val="24"/>
+              </w:rPr>
+            </w:pPr>
+            <w:r>
+              <w:rPr>
+                <w:b w:val="0"/>
+                <w:i/>
+                <w:sz w:val="24"/>
+                <w:szCs w:val="24"/>
+              </w:rPr>
+              <w:t>Pengolah Kata</w:t>
+            </w:r>
+          </w:p>
+        </w:tc>
+        <w:tc>
+          <w:tcPr>
+            <w:tcW w:w="4230" w:type="dxa"/>
+            <w:vAlign w:val="center"/>
+          </w:tcPr>
+          <w:p>
+            <w:pPr>
+              <w:cnfStyle w:val="000000100000"/>
+              <w:rPr>
+                <w:sz w:val="24"/>
+                <w:szCs w:val="24"/>
+              </w:rPr>
+            </w:pPr>
+            <w:r>
+              <w:rPr>
+                <w:sz w:val="24"/>
+                <w:szCs w:val="24"/>
+              </w:rPr>
+              <w:t>Microsoft Word</w:t>
+            </w:r>
+          </w:p>
+        </w:tc>
+      </w:tr>
+      <w:tr>
+        <w:trPr>
+          <w:trHeight w:val="418"/>
+        </w:trPr>
+        <w:tc>
+          <w:tcPr>
+            <w:cnfStyle w:val="001000000000"/>
+            <w:tcW w:w="3600" w:type="dxa"/>
+            <w:vAlign w:val="center"/>
+          </w:tcPr>
+          <w:p>
+            <w:pPr>
+              <w:rPr>
+                <w:b w:val="0"/>
+                <w:i/>
+                <w:sz w:val="24"/>
+                <w:szCs w:val="24"/>
+              </w:rPr>
+            </w:pPr>
+            <w:r>
+              <w:rPr>
+                <w:b w:val="0"/>
+                <w:i/>
+                <w:sz w:val="24"/>
+                <w:szCs w:val="24"/>
+              </w:rPr>
+              <w:t>Bahasa Pemrograman</w:t>
+            </w:r>
+          </w:p>
+        </w:tc>
+        <w:tc>
+          <w:tcPr>
+            <w:tcW w:w="4230" w:type="dxa"/>
+            <w:vAlign w:val="center"/>
+          </w:tcPr>
+          <w:p>
+            <w:pPr>
+              <w:cnfStyle w:val="000000000000"/>
+              <w:rPr>
+                <w:sz w:val="24"/>
+                <w:szCs w:val="24"/>
+              </w:rPr>
+            </w:pPr>
+            <w:r>
+              <w:rPr>
+                <w:sz w:val="24"/>
+                <w:szCs w:val="24"/>
+              </w:rPr>
+              <w:t>PHP, Javascript, HTML</w:t>
+            </w:r>
+          </w:p>
+        </w:tc>
+      </w:tr>
+      <w:tr>
+        <w:trPr>
+          <w:cnfStyle w:val="000000100000"/>
+          <w:trHeight w:val="418"/>
+        </w:trPr>
+        <w:tc>
+          <w:tcPr>
+            <w:cnfStyle w:val="001000000000"/>
+            <w:tcW w:w="3600" w:type="dxa"/>
+            <w:vAlign w:val="center"/>
+          </w:tcPr>
+          <w:p>
+            <w:pPr>
+              <w:rPr>
+                <w:b w:val="0"/>
+                <w:i/>
+                <w:sz w:val="24"/>
+                <w:szCs w:val="24"/>
+              </w:rPr>
+            </w:pPr>
+            <w:r>
+              <w:rPr>
+                <w:b w:val="0"/>
+                <w:i/>
+                <w:sz w:val="24"/>
+                <w:szCs w:val="24"/>
+              </w:rPr>
+              <w:t>Presentasi</w:t>
+            </w:r>
+          </w:p>
+        </w:tc>
+        <w:tc>
+          <w:tcPr>
+            <w:tcW w:w="4230" w:type="dxa"/>
+            <w:vAlign w:val="center"/>
+          </w:tcPr>
+          <w:p>
+            <w:pPr>
+              <w:cnfStyle w:val="000000100000"/>
+              <w:rPr>
+                <w:sz w:val="24"/>
+                <w:szCs w:val="24"/>
+              </w:rPr>
+            </w:pPr>
+            <w:r>
+              <w:rPr>
+                <w:sz w:val="24"/>
+                <w:szCs w:val="24"/>
+              </w:rPr>
+              <w:t>Microsoft PowetPoint</w:t>
+            </w:r>
+          </w:p>
+        </w:tc>
+      </w:tr>
+    </w:tbl>
+    <w:p>
+      <w:pPr>
+        <w:spacing w:before="9" w:line="180" w:lineRule="exact"/>
+        <w:rPr>
+          <w:sz w:val="19"/>
+          <w:szCs w:val="19"/>
+        </w:rPr>
+      </w:pPr>
+    </w:p>
+    <w:p>
+      <w:pPr>
+        <w:spacing w:line="200" w:lineRule="exact"/>
+      </w:pPr>
+    </w:p>
+    <w:p>
+      <w:pPr>
+        <w:spacing w:line="200" w:lineRule="exact"/>
+      </w:pPr>
+    </w:p>
+    <w:p>
+      <w:pPr>
+        <w:spacing w:before="13" w:line="240" w:lineRule="exact"/>
+        <w:rPr>
+          <w:sz w:val="24"/>
+          <w:szCs w:val="24"/>
+        </w:rPr>
+      </w:pPr>
+    </w:p>
+    <w:p>
+      <w:pPr>
+        <w:spacing w:before="29"/>
+        <w:ind w:left="270"/>
+        <w:rPr>
+          <w:sz w:val="24"/>
+          <w:szCs w:val="24"/>
+        </w:rPr>
+      </w:pPr>
+      <w:r>
+        <w:rPr>
+          <w:b/>
+          <w:sz w:val="24"/>
+          <w:szCs w:val="24"/>
+        </w:rPr>
+        <w:t>3.5  Batasan Perancangan</w:t>
+      </w:r>
+    </w:p>
+    <w:p>
+      <w:pPr>
+        <w:spacing w:before="4" w:line="120" w:lineRule="exact"/>
+        <w:rPr>
+          <w:sz w:val="13"/>
+          <w:szCs w:val="13"/>
+        </w:rPr>
+      </w:pPr>
+    </w:p>
+    <w:p>
+      <w:pPr>
+        <w:pStyle w:val="ListParagraph"/>
+        <w:numPr>
+          <w:ilvl w:val="0"/>
+          <w:numId w:val="17"/>
+        </w:numPr>
+        <w:spacing w:line="360" w:lineRule="auto"/>
+        <w:ind w:left="1080" w:right="59"/>
+        <w:rPr>
+          <w:sz w:val="24"/>
+          <w:szCs w:val="24"/>
+        </w:rPr>
+      </w:pPr>
+      <w:r>
+        <w:rPr>
+          <w:sz w:val="24"/>
+          <w:szCs w:val="24"/>
+        </w:rPr>
+        <w:t>Sistem ini ha</w:t>
+      </w:r>
+      <w:r>
+        <w:rPr>
+          <w:sz w:val="24"/>
+          <w:szCs w:val="24"/>
+        </w:rPr>
+        <w:t>nya digunakan untuk test online dan rekap nilai saja</w:t>
+      </w:r>
+    </w:p>
+    <w:p>
+      <w:pPr>
+        <w:pStyle w:val="ListParagraph"/>
+        <w:numPr>
+          <w:ilvl w:val="0"/>
+          <w:numId w:val="17"/>
+        </w:numPr>
+        <w:spacing w:line="360" w:lineRule="auto"/>
+        <w:ind w:left="1080" w:right="59"/>
+        <w:rPr>
+          <w:sz w:val="24"/>
+          <w:szCs w:val="24"/>
+        </w:rPr>
+      </w:pPr>
+      <w:r>
+        <w:rPr>
+          <w:sz w:val="24"/>
+          <w:szCs w:val="24"/>
+        </w:rPr>
+        <w:t>Kelompok users hanya dua saja yaitu admin sebagai dosen dan user sebagai mahasiswa</w:t>
+      </w:r>
+    </w:p>
+    <w:p>
+      <w:pPr>
+        <w:pStyle w:val="ListParagraph"/>
+        <w:numPr>
+          <w:ilvl w:val="0"/>
+          <w:numId w:val="17"/>
+        </w:numPr>
+        <w:spacing w:line="360" w:lineRule="auto"/>
+        <w:ind w:left="1080" w:right="59"/>
+        <w:rPr>
+          <w:sz w:val="24"/>
+          <w:szCs w:val="24"/>
+        </w:rPr>
+      </w:pPr>
+      <w:r>
+        <w:rPr>
+          <w:sz w:val="24"/>
+          <w:szCs w:val="24"/>
+        </w:rPr>
+        <w:t>Data mahasiswa lengkap mahasiswa tidak disimpan pada sistem ini kecuali NIM dan Namanya saat mengikuti test</w:t>
+      </w:r>
+    </w:p>
+    <w:p>
+      <w:pPr>
+        <w:pStyle w:val="ListParagraph"/>
+        <w:numPr>
+          <w:ilvl w:val="0"/>
+          <w:numId w:val="17"/>
+        </w:numPr>
+        <w:spacing w:line="360" w:lineRule="auto"/>
+        <w:ind w:left="1080" w:right="59"/>
+        <w:rPr>
+          <w:sz w:val="24"/>
+          <w:szCs w:val="24"/>
+        </w:rPr>
+      </w:pPr>
+      <w:r>
+        <w:rPr>
+          <w:sz w:val="24"/>
+          <w:szCs w:val="24"/>
+        </w:rPr>
+        <w:t>Download rekap nilai hanya dalam bentuk file excel</w:t>
+      </w:r>
+    </w:p>
     <w:sectPr>
-      <w:headerReference w:type="default" r:id="rId18"/>
+      <w:headerReference w:type="default" r:id="rId20"/>
       <w:pgSz w:w="11920" w:h="16840"/>
       <w:pgMar w:top="1560" w:right="1600" w:bottom="1080" w:left="1680" w:header="720" w:footer="720" w:gutter="0"/>
       <w:cols w:space="720"/>
@@ -9124,7 +11621,7 @@
                 <w:noProof/>
                 <w:color w:val="FFFFFF" w:themeColor="background1"/>
               </w:rPr>
-              <w:t>9</w:t>
+              <w:t>10</w:t>
             </w:r>
           </w:fldSimple>
         </w:p>

</xml_diff>

<commit_message>
update class diagram dan daftar isi
</commit_message>
<xml_diff>
--- a/SRS-kelompok-3-eresha.docx
+++ b/SRS-kelompok-3-eresha.docx
@@ -433,7 +433,15 @@
           <w:sz w:val="28"/>
           <w:szCs w:val="28"/>
         </w:rPr>
-        <w:t>Maret 2019</w:t>
+        <w:t>April</w:t>
+      </w:r>
+      <w:r>
+        <w:rPr>
+          <w:b/>
+          <w:sz w:val="28"/>
+          <w:szCs w:val="28"/>
+        </w:rPr>
+        <w:t xml:space="preserve"> 2019</w:t>
       </w:r>
     </w:p>
     <w:p>
@@ -1336,7 +1344,13 @@
         <w:rPr>
           <w:noProof/>
         </w:rPr>
-        <w:t>11</w:t>
+        <w:t>1</w:t>
+      </w:r>
+      <w:r>
+        <w:rPr>
+          <w:noProof/>
+        </w:rPr>
+        <w:t>2</w:t>
       </w:r>
     </w:p>
     <w:p>
@@ -1385,7 +1399,13 @@
         <w:rPr>
           <w:noProof/>
         </w:rPr>
-        <w:t>11</w:t>
+        <w:t>1</w:t>
+      </w:r>
+      <w:r>
+        <w:rPr>
+          <w:noProof/>
+        </w:rPr>
+        <w:t>3</w:t>
       </w:r>
     </w:p>
     <w:p>
@@ -1434,7 +1454,13 @@
         <w:rPr>
           <w:noProof/>
         </w:rPr>
-        <w:t>11</w:t>
+        <w:t>1</w:t>
+      </w:r>
+      <w:r>
+        <w:rPr>
+          <w:noProof/>
+        </w:rPr>
+        <w:t>3</w:t>
       </w:r>
     </w:p>
     <w:p>
@@ -1501,7 +1527,7 @@
         <w:rPr>
           <w:noProof/>
         </w:rPr>
-        <w:t>2</w:t>
+        <w:t>3</w:t>
       </w:r>
     </w:p>
     <w:p>
@@ -9477,19 +9503,112 @@
     </w:p>
     <w:p>
       <w:pPr>
+        <w:spacing w:before="7" w:line="359" w:lineRule="auto"/>
+        <w:ind w:left="270" w:right="76"/>
+        <w:jc w:val="both"/>
+        <w:rPr>
+          <w:b/>
+          <w:sz w:val="24"/>
+          <w:szCs w:val="24"/>
+        </w:rPr>
+      </w:pPr>
+      <w:r>
+        <w:rPr>
+          <w:b/>
+          <w:sz w:val="24"/>
+          <w:szCs w:val="24"/>
+        </w:rPr>
+        <w:lastRenderedPageBreak/>
+        <w:t>3.1.</w:t>
+      </w:r>
+      <w:r>
+        <w:rPr>
+          <w:b/>
+          <w:sz w:val="24"/>
+          <w:szCs w:val="24"/>
+        </w:rPr>
+        <w:t>3 Class Diagram</w:t>
+      </w:r>
+    </w:p>
+    <w:p>
+      <w:pPr>
+        <w:spacing w:before="7" w:line="359" w:lineRule="auto"/>
+        <w:ind w:left="270" w:right="76"/>
+        <w:jc w:val="both"/>
+        <w:rPr>
+          <w:b/>
+          <w:sz w:val="24"/>
+          <w:szCs w:val="24"/>
+        </w:rPr>
+      </w:pPr>
+      <w:r>
+        <w:rPr>
+          <w:b/>
+          <w:noProof/>
+          <w:sz w:val="24"/>
+          <w:szCs w:val="24"/>
+        </w:rPr>
+        <w:drawing>
+          <wp:inline distT="0" distB="0" distL="0" distR="0">
+            <wp:extent cx="5218633" cy="3795589"/>
+            <wp:effectExtent l="19050" t="0" r="1067" b="0"/>
+            <wp:docPr id="12" name="Picture 11" descr="classdiagram.jpeg"/>
+            <wp:cNvGraphicFramePr>
+              <a:graphicFrameLocks xmlns:a="http://schemas.openxmlformats.org/drawingml/2006/main" noChangeAspect="1"/>
+            </wp:cNvGraphicFramePr>
+            <a:graphic xmlns:a="http://schemas.openxmlformats.org/drawingml/2006/main">
+              <a:graphicData uri="http://schemas.openxmlformats.org/drawingml/2006/picture">
+                <pic:pic xmlns:pic="http://schemas.openxmlformats.org/drawingml/2006/picture">
+                  <pic:nvPicPr>
+                    <pic:cNvPr id="0" name="classdiagram.jpeg"/>
+                    <pic:cNvPicPr/>
+                  </pic:nvPicPr>
+                  <pic:blipFill>
+                    <a:blip r:embed="rId22"/>
+                    <a:stretch>
+                      <a:fillRect/>
+                    </a:stretch>
+                  </pic:blipFill>
+                  <pic:spPr>
+                    <a:xfrm>
+                      <a:off x="0" y="0"/>
+                      <a:ext cx="5223288" cy="3798974"/>
+                    </a:xfrm>
+                    <a:prstGeom prst="rect">
+                      <a:avLst/>
+                    </a:prstGeom>
+                  </pic:spPr>
+                </pic:pic>
+              </a:graphicData>
+            </a:graphic>
+          </wp:inline>
+        </w:drawing>
+      </w:r>
+    </w:p>
+    <w:p>
+      <w:pPr>
         <w:ind w:left="270"/>
         <w:rPr>
-          <w:sz w:val="24"/>
-          <w:szCs w:val="24"/>
-        </w:rPr>
-      </w:pPr>
-      <w:r>
-        <w:rPr>
           <w:b/>
           <w:sz w:val="24"/>
           <w:szCs w:val="24"/>
         </w:rPr>
-        <w:lastRenderedPageBreak/>
+      </w:pPr>
+    </w:p>
+    <w:p>
+      <w:pPr>
+        <w:ind w:left="270"/>
+        <w:rPr>
+          <w:sz w:val="24"/>
+          <w:szCs w:val="24"/>
+        </w:rPr>
+      </w:pPr>
+      <w:r>
+        <w:rPr>
+          <w:b/>
+          <w:sz w:val="24"/>
+          <w:szCs w:val="24"/>
+        </w:rPr>
         <w:t xml:space="preserve">3.2 </w:t>
       </w:r>
       <w:r>
@@ -10263,16 +10382,27 @@
       <w:pPr>
         <w:ind w:left="270"/>
         <w:rPr>
-          <w:sz w:val="24"/>
-          <w:szCs w:val="24"/>
-        </w:rPr>
-      </w:pPr>
-      <w:r>
-        <w:rPr>
           <w:b/>
           <w:sz w:val="24"/>
           <w:szCs w:val="24"/>
         </w:rPr>
+      </w:pPr>
+    </w:p>
+    <w:p>
+      <w:pPr>
+        <w:ind w:left="270"/>
+        <w:rPr>
+          <w:sz w:val="24"/>
+          <w:szCs w:val="24"/>
+        </w:rPr>
+      </w:pPr>
+      <w:r>
+        <w:rPr>
+          <w:b/>
+          <w:sz w:val="24"/>
+          <w:szCs w:val="24"/>
+        </w:rPr>
+        <w:lastRenderedPageBreak/>
         <w:t xml:space="preserve">3.3 </w:t>
       </w:r>
       <w:r>
@@ -11455,7 +11585,6 @@
                 <w:sz w:val="24"/>
                 <w:szCs w:val="24"/>
               </w:rPr>
-              <w:lastRenderedPageBreak/>
               <w:t>Pengolah Kata</w:t>
             </w:r>
           </w:p>
@@ -11716,7 +11845,21 @@
           <w:sz w:val="24"/>
           <w:szCs w:val="24"/>
         </w:rPr>
-        <w:t>Data mahasiswa lengkap mahasiswa tidak disimpan pada sistem ini kecuali NIM dan Namanya saat mengikuti test</w:t>
+        <w:t xml:space="preserve">Data </w:t>
+      </w:r>
+      <w:r>
+        <w:rPr>
+          <w:sz w:val="24"/>
+          <w:szCs w:val="24"/>
+        </w:rPr>
+        <w:t xml:space="preserve">mahasiswa lengkap </w:t>
+      </w:r>
+      <w:r>
+        <w:rPr>
+          <w:sz w:val="24"/>
+          <w:szCs w:val="24"/>
+        </w:rPr>
+        <w:t>tidak disimpan pada sistem ini kecuali NIM dan Namanya saat mengikuti test</w:t>
       </w:r>
     </w:p>
     <w:p>
@@ -11742,7 +11885,7 @@
       </w:r>
     </w:p>
     <w:sectPr>
-      <w:headerReference w:type="default" r:id="rId22"/>
+      <w:headerReference w:type="default" r:id="rId23"/>
       <w:pgSz w:w="11920" w:h="16840"/>
       <w:pgMar w:top="1560" w:right="1600" w:bottom="1080" w:left="1680" w:header="720" w:footer="720" w:gutter="0"/>
       <w:cols w:space="720"/>
@@ -11811,7 +11954,7 @@
                 <w:noProof/>
                 <w:color w:val="FFFFFF" w:themeColor="background1"/>
               </w:rPr>
-              <w:t>11</w:t>
+              <w:t>i</w:t>
             </w:r>
           </w:fldSimple>
         </w:p>

</xml_diff>